<commit_message>
Project Plan.docx - documentation
starting documentation
</commit_message>
<xml_diff>
--- a/Documentation/Project Plan.docx
+++ b/Documentation/Project Plan.docx
@@ -48,14 +48,7 @@
       </w:r>
       <w:r>
         <w:br/>
-      </w:r>
-      <w:proofErr w:type="spellStart"/>
-      <w:r>
-        <w:t>Samaar</w:t>
-      </w:r>
-      <w:proofErr w:type="spellEnd"/>
-      <w:r>
-        <w:t xml:space="preserve"> Bajwa </w:t>
+        <w:t xml:space="preserve">Samaar Bajwa </w:t>
       </w:r>
       <w:r>
         <w:rPr>
@@ -789,8 +782,6 @@
       </w:pPr>
       <w:r>
         <w:br/>
-      </w:r>
-      <w:r>
         <w:t xml:space="preserve">The Victoria State Accident </w:t>
       </w:r>
       <w:proofErr w:type="spellStart"/>
@@ -805,25 +796,15 @@
         <w:t xml:space="preserve">2015-2020 </w:t>
       </w:r>
       <w:r>
-        <w:t>(VSADS) project aims to modernize and enhance the existing accident data collection system operated by the Vic</w:t>
-      </w:r>
-      <w:r>
-        <w:t>Roads</w:t>
-      </w:r>
-      <w:r>
-        <w:t xml:space="preserve">. </w:t>
-      </w:r>
-      <w:r>
-        <w:t>T</w:t>
-      </w:r>
-      <w:r>
-        <w:t>h</w:t>
-      </w:r>
-      <w:r>
-        <w:t>is</w:t>
-      </w:r>
-      <w:r>
-        <w:t xml:space="preserve"> project seeks to extend the system's capabilities to provide a user-friendly interface with advanced analytical tools to gain valuable insights from the accident data.</w:t>
+        <w:t xml:space="preserve">(VSADS) project aims to modernize and enhance the existing accident data collection system operated by </w:t>
+      </w:r>
+      <w:proofErr w:type="gramStart"/>
+      <w:r>
+        <w:t>the VicRoads</w:t>
+      </w:r>
+      <w:proofErr w:type="gramEnd"/>
+      <w:r>
+        <w:t>. This project seeks to extend the system's capabilities to provide a user-friendly interface with advanced analytical tools to gain valuable insights from the accident data.</w:t>
       </w:r>
     </w:p>
     <w:p>
@@ -947,7 +928,15 @@
         </w:numPr>
       </w:pPr>
       <w:r>
-        <w:t>For a user-selected period, retrieve all accidents caused by an accident type that contains a keyword (user entered), e.g. collision, pedestrian.</w:t>
+        <w:t xml:space="preserve">For a user-selected period, retrieve all accidents caused by an accident type that contains a keyword (user entered), </w:t>
+      </w:r>
+      <w:proofErr w:type="gramStart"/>
+      <w:r>
+        <w:t>e.g.</w:t>
+      </w:r>
+      <w:proofErr w:type="gramEnd"/>
+      <w:r>
+        <w:t xml:space="preserve"> collision, pedestrian.</w:t>
       </w:r>
     </w:p>
     <w:p>
@@ -1007,8 +996,17 @@
           <w:b/>
           <w:bCs/>
         </w:rPr>
-        <w:t xml:space="preserve"> data from .csv file</w:t>
-      </w:r>
+        <w:t xml:space="preserve"> data from .csv </w:t>
+      </w:r>
+      <w:proofErr w:type="gramStart"/>
+      <w:r>
+        <w:rPr>
+          <w:b/>
+          <w:bCs/>
+        </w:rPr>
+        <w:t>file</w:t>
+      </w:r>
+      <w:proofErr w:type="gramEnd"/>
     </w:p>
     <w:p>
       <w:pPr>
@@ -1030,7 +1028,15 @@
         <w:t>the</w:t>
       </w:r>
       <w:r>
-        <w:t xml:space="preserve"> aims to ensure the successful implementation of this</w:t>
+        <w:t xml:space="preserve"> </w:t>
+      </w:r>
+      <w:proofErr w:type="gramStart"/>
+      <w:r>
+        <w:t>aims</w:t>
+      </w:r>
+      <w:proofErr w:type="gramEnd"/>
+      <w:r>
+        <w:t xml:space="preserve"> to ensure the successful implementation of this</w:t>
       </w:r>
       <w:r>
         <w:t xml:space="preserve"> analysis tool</w:t>
@@ -1181,7 +1187,21 @@
         <w:rPr>
           <w:lang w:val="en-AU"/>
         </w:rPr>
-        <w:t xml:space="preserve"> with the VSADS to ensure the timely delivery and implementation</w:t>
+        <w:t xml:space="preserve"> with the VSADS to ensure </w:t>
+      </w:r>
+      <w:proofErr w:type="gramStart"/>
+      <w:r>
+        <w:rPr>
+          <w:lang w:val="en-AU"/>
+        </w:rPr>
+        <w:t>the timely</w:t>
+      </w:r>
+      <w:proofErr w:type="gramEnd"/>
+      <w:r>
+        <w:rPr>
+          <w:lang w:val="en-AU"/>
+        </w:rPr>
+        <w:t xml:space="preserve"> delivery and implementation</w:t>
       </w:r>
       <w:r>
         <w:rPr>
@@ -1211,6 +1231,43 @@
         <w:pStyle w:val="ListParagraph"/>
         <w:ind w:left="857"/>
       </w:pPr>
+      <w:r>
+        <w:t xml:space="preserve">The purpose of this document is to </w:t>
+      </w:r>
+      <w:proofErr w:type="gramStart"/>
+      <w:r>
+        <w:t>develop</w:t>
+      </w:r>
+      <w:proofErr w:type="gramEnd"/>
+      <w:r>
+        <w:t xml:space="preserve"> </w:t>
+      </w:r>
+    </w:p>
+    <w:p>
+      <w:pPr>
+        <w:pStyle w:val="ListParagraph"/>
+        <w:ind w:left="857"/>
+      </w:pPr>
+      <w:r>
+        <w:t xml:space="preserve">The scope of this assignment is to </w:t>
+      </w:r>
+    </w:p>
+    <w:p>
+      <w:pPr>
+        <w:pStyle w:val="ListParagraph"/>
+        <w:ind w:left="857"/>
+      </w:pPr>
+      <w:r>
+        <w:t xml:space="preserve">The document will contain a work breakdown </w:t>
+      </w:r>
+      <w:proofErr w:type="gramStart"/>
+      <w:r>
+        <w:t>structure</w:t>
+      </w:r>
+      <w:proofErr w:type="gramEnd"/>
+      <w:r>
+        <w:t xml:space="preserve"> </w:t>
+      </w:r>
     </w:p>
     <w:p>
       <w:pPr>
@@ -1297,14 +1354,14 @@
             <v:path o:extrusionok="f" gradientshapeok="t" o:connecttype="rect"/>
             <o:lock v:ext="edit" aspectratio="t"/>
           </v:shapetype>
-          <v:shape id="_x0000_i1025" type="#_x0000_t75" style="width:430.6pt;height:273.7pt" o:ole="" o:bordertopcolor="#92d050" o:borderleftcolor="#92d050" o:borderbottomcolor="#92d050" o:borderrightcolor="#92d050" fillcolor="window">
+          <v:shape id="_x0000_i1025" type="#_x0000_t75" style="width:430.8pt;height:273.6pt" o:ole="" o:bordertopcolor="#92d050" o:borderleftcolor="#92d050" o:borderbottomcolor="#92d050" o:borderrightcolor="#92d050" fillcolor="window">
             <v:imagedata r:id="rId6" o:title=""/>
             <w10:bordertop type="thickBetweenThin" width="24"/>
             <w10:borderleft type="thickBetweenThin" width="24"/>
             <w10:borderbottom type="thickBetweenThin" width="24"/>
             <w10:borderright type="thickBetweenThin" width="24"/>
           </v:shape>
-          <o:OLEObject Type="Embed" ProgID="OrgPlusWOPX.4" ShapeID="_x0000_i1025" DrawAspect="Content" ObjectID="_1752566647" r:id="rId7"/>
+          <o:OLEObject Type="Embed" ProgID="OrgPlusWOPX.4" ShapeID="_x0000_i1025" DrawAspect="Content" ObjectID="_1752567697" r:id="rId7"/>
         </w:object>
       </w:r>
     </w:p>
@@ -1342,8 +1399,17 @@
           <w:i/>
           <w:color w:val="FF0000"/>
         </w:rPr>
-        <w:t>. Remember to consider ALL project activities – anything you do or will need to do should be included in the WBS</w:t>
-      </w:r>
+        <w:t xml:space="preserve">. Remember to consider ALL project activities – anything you do or will need to do should be included in the </w:t>
+      </w:r>
+      <w:proofErr w:type="gramStart"/>
+      <w:r>
+        <w:rPr>
+          <w:i/>
+          <w:color w:val="FF0000"/>
+        </w:rPr>
+        <w:t>WBS</w:t>
+      </w:r>
+      <w:proofErr w:type="gramEnd"/>
     </w:p>
     <w:p>
       <w:pPr>

</xml_diff>